<commit_message>
Update Supplemental Material I.docx
Fix some minor issues with the references.
</commit_message>
<xml_diff>
--- a/Supplemental Material I.docx
+++ b/Supplemental Material I.docx
@@ -92,15 +92,7 @@
           <w:color w:val="000000" w:themeColor="text1"/>
           <w:lang w:val="en-US"/>
         </w:rPr>
-        <w:t xml:space="preserve">Description, Prediction and Causation: Methodological </w:t>
-      </w:r>
-      <w:r>
-        <w:rPr>
-          <w:rFonts w:ascii="Times New Roman" w:hAnsi="Times New Roman" w:cs="Times New Roman"/>
-          <w:color w:val="000000" w:themeColor="text1"/>
-          <w:lang w:val="en-US"/>
-        </w:rPr>
-        <w:t>Challenges of Studying Individual Differences in Child Development</w:t>
+        <w:t>Description, Prediction and Causation: Methodological Challenges of Studying Child and Adolescent Development</w:t>
       </w:r>
       <w:r>
         <w:rPr>
@@ -134,7 +126,7 @@
           <w:color w:val="000000" w:themeColor="text1"/>
           <w:lang w:val="en-US"/>
         </w:rPr>
-        <w:t xml:space="preserve">, Mulder, and Van </w:t>
+        <w:t xml:space="preserve">, Mulder, and </w:t>
       </w:r>
       <w:proofErr w:type="spellStart"/>
       <w:r>
@@ -3963,7 +3955,7 @@
           <w:rFonts w:ascii="Times New Roman" w:eastAsia="Cambria" w:hAnsi="Times New Roman" w:cs="Times New Roman"/>
           <w:color w:val="000000" w:themeColor="text1"/>
         </w:rPr>
-        <w:t xml:space="preserve">(August 2018), 100667. </w:t>
+        <w:t xml:space="preserve">, 100667. </w:t>
       </w:r>
       <w:proofErr w:type="gramStart"/>
       <w:r>
@@ -3987,7 +3979,21 @@
             <w:rFonts w:ascii="Times New Roman" w:eastAsia="Cambria" w:hAnsi="Times New Roman" w:cs="Times New Roman"/>
             <w:color w:val="000000" w:themeColor="text1"/>
           </w:rPr>
-          <w:t>10.1016/j.dcn.2019.100667</w:t>
+          <w:t>10.1016/j.d</w:t>
+        </w:r>
+        <w:r>
+          <w:rPr>
+            <w:rFonts w:ascii="Times New Roman" w:eastAsia="Cambria" w:hAnsi="Times New Roman" w:cs="Times New Roman"/>
+            <w:color w:val="000000" w:themeColor="text1"/>
+          </w:rPr>
+          <w:t>c</w:t>
+        </w:r>
+        <w:r>
+          <w:rPr>
+            <w:rFonts w:ascii="Times New Roman" w:eastAsia="Cambria" w:hAnsi="Times New Roman" w:cs="Times New Roman"/>
+            <w:color w:val="000000" w:themeColor="text1"/>
+          </w:rPr>
+          <w:t>n.2019.100667</w:t>
         </w:r>
       </w:hyperlink>
     </w:p>
@@ -4061,23 +4067,7 @@
           <w:rFonts w:ascii="Times New Roman" w:eastAsia="Cambria" w:hAnsi="Times New Roman" w:cs="Times New Roman"/>
           <w:color w:val="000000" w:themeColor="text1"/>
         </w:rPr>
-        <w:t>(</w:t>
-      </w:r>
-      <w:proofErr w:type="spellStart"/>
-      <w:r>
-        <w:rPr>
-          <w:rFonts w:ascii="Times New Roman" w:eastAsia="Cambria" w:hAnsi="Times New Roman" w:cs="Times New Roman"/>
-          <w:color w:val="000000" w:themeColor="text1"/>
-        </w:rPr>
-        <w:t>March</w:t>
-      </w:r>
-      <w:proofErr w:type="spellEnd"/>
-      <w:r>
-        <w:rPr>
-          <w:rFonts w:ascii="Times New Roman" w:eastAsia="Cambria" w:hAnsi="Times New Roman" w:cs="Times New Roman"/>
-          <w:color w:val="000000" w:themeColor="text1"/>
-        </w:rPr>
-        <w:t xml:space="preserve">), 138–149. </w:t>
+        <w:t xml:space="preserve">, 138–149. </w:t>
       </w:r>
       <w:proofErr w:type="gramStart"/>
       <w:r>
@@ -4101,7 +4091,21 @@
             <w:rFonts w:ascii="Times New Roman" w:eastAsia="Cambria" w:hAnsi="Times New Roman" w:cs="Times New Roman"/>
             <w:color w:val="000000" w:themeColor="text1"/>
           </w:rPr>
-          <w:t>10.1016/j.neuroimage.2018.03.076</w:t>
+          <w:t>10.1016/j.ne</w:t>
+        </w:r>
+        <w:r>
+          <w:rPr>
+            <w:rFonts w:ascii="Times New Roman" w:eastAsia="Cambria" w:hAnsi="Times New Roman" w:cs="Times New Roman"/>
+            <w:color w:val="000000" w:themeColor="text1"/>
+          </w:rPr>
+          <w:t>u</w:t>
+        </w:r>
+        <w:r>
+          <w:rPr>
+            <w:rFonts w:ascii="Times New Roman" w:eastAsia="Cambria" w:hAnsi="Times New Roman" w:cs="Times New Roman"/>
+            <w:color w:val="000000" w:themeColor="text1"/>
+          </w:rPr>
+          <w:t>roimage.2018.03.076</w:t>
         </w:r>
       </w:hyperlink>
     </w:p>
@@ -5436,7 +5440,23 @@
           <w:color w:val="000000" w:themeColor="text1"/>
           <w:lang w:val="en-US"/>
         </w:rPr>
-        <w:t>(3), 1–11. doi:</w:t>
+        <w:t xml:space="preserve">(3), </w:t>
+      </w:r>
+      <w:r>
+        <w:rPr>
+          <w:rFonts w:ascii="Times New Roman" w:eastAsia="Cambria" w:hAnsi="Times New Roman" w:cs="Times New Roman"/>
+          <w:color w:val="000000" w:themeColor="text1"/>
+          <w:lang w:val="en-US"/>
+        </w:rPr>
+        <w:t>e0122507</w:t>
+      </w:r>
+      <w:r>
+        <w:rPr>
+          <w:rFonts w:ascii="Times New Roman" w:eastAsia="Cambria" w:hAnsi="Times New Roman" w:cs="Times New Roman"/>
+          <w:color w:val="000000" w:themeColor="text1"/>
+          <w:lang w:val="en-US"/>
+        </w:rPr>
+        <w:t>. doi:</w:t>
       </w:r>
       <w:hyperlink r:id="rId17">
         <w:r>
@@ -5445,7 +5465,23 @@
             <w:color w:val="000000" w:themeColor="text1"/>
             <w:lang w:val="en-US"/>
           </w:rPr>
-          <w:t>10.1371/journal.pone.0122507</w:t>
+          <w:t>10.1371/journal.po</w:t>
+        </w:r>
+        <w:r>
+          <w:rPr>
+            <w:rFonts w:ascii="Times New Roman" w:eastAsia="Cambria" w:hAnsi="Times New Roman" w:cs="Times New Roman"/>
+            <w:color w:val="000000" w:themeColor="text1"/>
+            <w:lang w:val="en-US"/>
+          </w:rPr>
+          <w:t>n</w:t>
+        </w:r>
+        <w:r>
+          <w:rPr>
+            <w:rFonts w:ascii="Times New Roman" w:eastAsia="Cambria" w:hAnsi="Times New Roman" w:cs="Times New Roman"/>
+            <w:color w:val="000000" w:themeColor="text1"/>
+            <w:lang w:val="en-US"/>
+          </w:rPr>
+          <w:t>e.0122507</w:t>
         </w:r>
       </w:hyperlink>
     </w:p>
@@ -6201,7 +6237,23 @@
           <w:color w:val="000000" w:themeColor="text1"/>
           <w:lang w:val="en-US"/>
         </w:rPr>
-        <w:t xml:space="preserve">The Relation between gray matter morphology and divergent thinking in adolescents and young adults. </w:t>
+        <w:t xml:space="preserve">The </w:t>
+      </w:r>
+      <w:r>
+        <w:rPr>
+          <w:rFonts w:ascii="Times New Roman" w:eastAsia="Cambria" w:hAnsi="Times New Roman" w:cs="Times New Roman"/>
+          <w:color w:val="000000" w:themeColor="text1"/>
+          <w:lang w:val="en-US"/>
+        </w:rPr>
+        <w:t>r</w:t>
+      </w:r>
+      <w:r>
+        <w:rPr>
+          <w:rFonts w:ascii="Times New Roman" w:eastAsia="Cambria" w:hAnsi="Times New Roman" w:cs="Times New Roman"/>
+          <w:color w:val="000000" w:themeColor="text1"/>
+          <w:lang w:val="en-US"/>
+        </w:rPr>
+        <w:t xml:space="preserve">elation between gray matter morphology and divergent thinking in adolescents and young adults. </w:t>
       </w:r>
       <w:proofErr w:type="spellStart"/>
       <w:r>
@@ -6265,7 +6317,21 @@
             <w:rFonts w:ascii="Times New Roman" w:eastAsia="Cambria" w:hAnsi="Times New Roman" w:cs="Times New Roman"/>
             <w:color w:val="000000" w:themeColor="text1"/>
           </w:rPr>
-          <w:t>10.1371/journal.pone.0114619</w:t>
+          <w:t>10.1371</w:t>
+        </w:r>
+        <w:r>
+          <w:rPr>
+            <w:rFonts w:ascii="Times New Roman" w:eastAsia="Cambria" w:hAnsi="Times New Roman" w:cs="Times New Roman"/>
+            <w:color w:val="000000" w:themeColor="text1"/>
+          </w:rPr>
+          <w:t>/</w:t>
+        </w:r>
+        <w:r>
+          <w:rPr>
+            <w:rFonts w:ascii="Times New Roman" w:eastAsia="Cambria" w:hAnsi="Times New Roman" w:cs="Times New Roman"/>
+            <w:color w:val="000000" w:themeColor="text1"/>
+          </w:rPr>
+          <w:t>journal.pone.0114619</w:t>
         </w:r>
       </w:hyperlink>
     </w:p>
@@ -6335,7 +6401,23 @@
           <w:color w:val="000000" w:themeColor="text1"/>
           <w:lang w:val="en-US"/>
         </w:rPr>
-        <w:t>(MAY), 1–9. doi:</w:t>
+        <w:t xml:space="preserve">, </w:t>
+      </w:r>
+      <w:r>
+        <w:rPr>
+          <w:rFonts w:ascii="Times New Roman" w:eastAsia="Cambria" w:hAnsi="Times New Roman" w:cs="Times New Roman"/>
+          <w:color w:val="000000" w:themeColor="text1"/>
+          <w:lang w:val="en-US"/>
+        </w:rPr>
+        <w:t>44</w:t>
+      </w:r>
+      <w:r>
+        <w:rPr>
+          <w:rFonts w:ascii="Times New Roman" w:eastAsia="Cambria" w:hAnsi="Times New Roman" w:cs="Times New Roman"/>
+          <w:color w:val="000000" w:themeColor="text1"/>
+          <w:lang w:val="en-US"/>
+        </w:rPr>
+        <w:t>. doi:</w:t>
       </w:r>
       <w:hyperlink r:id="rId25">
         <w:r>
@@ -6344,7 +6426,31 @@
             <w:color w:val="000000" w:themeColor="text1"/>
             <w:lang w:val="en-US"/>
           </w:rPr>
-          <w:t>10.3389/fpsyt.2014.00044</w:t>
+          <w:t>10.3</w:t>
+        </w:r>
+        <w:r>
+          <w:rPr>
+            <w:rFonts w:ascii="Times New Roman" w:eastAsia="Cambria" w:hAnsi="Times New Roman" w:cs="Times New Roman"/>
+            <w:color w:val="000000" w:themeColor="text1"/>
+            <w:lang w:val="en-US"/>
+          </w:rPr>
+          <w:t>3</w:t>
+        </w:r>
+        <w:r>
+          <w:rPr>
+            <w:rFonts w:ascii="Times New Roman" w:eastAsia="Cambria" w:hAnsi="Times New Roman" w:cs="Times New Roman"/>
+            <w:color w:val="000000" w:themeColor="text1"/>
+            <w:lang w:val="en-US"/>
+          </w:rPr>
+          <w:t>89/fpsyt.2014.0004</w:t>
+        </w:r>
+        <w:r>
+          <w:rPr>
+            <w:rFonts w:ascii="Times New Roman" w:eastAsia="Cambria" w:hAnsi="Times New Roman" w:cs="Times New Roman"/>
+            <w:color w:val="000000" w:themeColor="text1"/>
+            <w:lang w:val="en-US"/>
+          </w:rPr>
+          <w:t>4</w:t>
         </w:r>
       </w:hyperlink>
     </w:p>
@@ -6435,7 +6541,21 @@
           <w:rFonts w:ascii="Times New Roman" w:eastAsia="Cambria" w:hAnsi="Times New Roman" w:cs="Times New Roman"/>
           <w:color w:val="000000" w:themeColor="text1"/>
         </w:rPr>
-        <w:t xml:space="preserve">(9). </w:t>
+        <w:t>(9)</w:t>
+      </w:r>
+      <w:r>
+        <w:rPr>
+          <w:rFonts w:ascii="Times New Roman" w:eastAsia="Cambria" w:hAnsi="Times New Roman" w:cs="Times New Roman"/>
+          <w:color w:val="000000" w:themeColor="text1"/>
+        </w:rPr>
+        <w:t>, e105780</w:t>
+      </w:r>
+      <w:r>
+        <w:rPr>
+          <w:rFonts w:ascii="Times New Roman" w:eastAsia="Cambria" w:hAnsi="Times New Roman" w:cs="Times New Roman"/>
+          <w:color w:val="000000" w:themeColor="text1"/>
+        </w:rPr>
+        <w:t xml:space="preserve">. </w:t>
       </w:r>
       <w:proofErr w:type="gramStart"/>
       <w:r>
@@ -6598,7 +6718,21 @@
           <w:rFonts w:ascii="Times New Roman" w:eastAsia="Cambria" w:hAnsi="Times New Roman" w:cs="Times New Roman"/>
           <w:color w:val="000000" w:themeColor="text1"/>
         </w:rPr>
-        <w:t xml:space="preserve">(NOV), 1–11. </w:t>
+        <w:t xml:space="preserve">, </w:t>
+      </w:r>
+      <w:r>
+        <w:rPr>
+          <w:rFonts w:ascii="Times New Roman" w:eastAsia="Cambria" w:hAnsi="Times New Roman" w:cs="Times New Roman"/>
+          <w:color w:val="000000" w:themeColor="text1"/>
+        </w:rPr>
+        <w:t>1726</w:t>
+      </w:r>
+      <w:r>
+        <w:rPr>
+          <w:rFonts w:ascii="Times New Roman" w:eastAsia="Cambria" w:hAnsi="Times New Roman" w:cs="Times New Roman"/>
+          <w:color w:val="000000" w:themeColor="text1"/>
+        </w:rPr>
+        <w:t xml:space="preserve">. </w:t>
       </w:r>
       <w:proofErr w:type="gramStart"/>
       <w:r>
@@ -6622,7 +6756,21 @@
             <w:rFonts w:ascii="Times New Roman" w:eastAsia="Cambria" w:hAnsi="Times New Roman" w:cs="Times New Roman"/>
             <w:color w:val="000000" w:themeColor="text1"/>
           </w:rPr>
-          <w:t>10.3389/fpsyg.2016.01726</w:t>
+          <w:t>10.3389/fpsyg.2</w:t>
+        </w:r>
+        <w:r>
+          <w:rPr>
+            <w:rFonts w:ascii="Times New Roman" w:eastAsia="Cambria" w:hAnsi="Times New Roman" w:cs="Times New Roman"/>
+            <w:color w:val="000000" w:themeColor="text1"/>
+          </w:rPr>
+          <w:t>0</w:t>
+        </w:r>
+        <w:r>
+          <w:rPr>
+            <w:rFonts w:ascii="Times New Roman" w:eastAsia="Cambria" w:hAnsi="Times New Roman" w:cs="Times New Roman"/>
+            <w:color w:val="000000" w:themeColor="text1"/>
+          </w:rPr>
+          <w:t>16.01726</w:t>
         </w:r>
       </w:hyperlink>
     </w:p>
@@ -6649,7 +6797,21 @@
           <w:rFonts w:ascii="Times New Roman" w:eastAsia="Cambria" w:hAnsi="Times New Roman" w:cs="Times New Roman"/>
           <w:color w:val="000000" w:themeColor="text1"/>
         </w:rPr>
-        <w:t xml:space="preserve">, R. C., IJzendoorn, M. H. van, Out, D., &amp; Bakermans-Kranenburg, M. J. (2014). </w:t>
+        <w:t>, R. C.,</w:t>
+      </w:r>
+      <w:r>
+        <w:rPr>
+          <w:rFonts w:ascii="Times New Roman" w:eastAsia="Cambria" w:hAnsi="Times New Roman" w:cs="Times New Roman"/>
+          <w:color w:val="000000" w:themeColor="text1"/>
+        </w:rPr>
+        <w:t xml:space="preserve"> </w:t>
+      </w:r>
+      <w:r>
+        <w:rPr>
+          <w:rFonts w:ascii="Times New Roman" w:eastAsia="Cambria" w:hAnsi="Times New Roman" w:cs="Times New Roman"/>
+          <w:color w:val="000000" w:themeColor="text1"/>
+        </w:rPr>
+        <w:t xml:space="preserve">IJzendoorn, M. H. van, Out, D., &amp; Bakermans-Kranenburg, M. J. (2014). </w:t>
       </w:r>
       <w:r>
         <w:rPr>
@@ -6697,23 +6859,21 @@
           <w:rFonts w:ascii="Times New Roman" w:eastAsia="Cambria" w:hAnsi="Times New Roman" w:cs="Times New Roman"/>
           <w:color w:val="000000" w:themeColor="text1"/>
         </w:rPr>
-        <w:t xml:space="preserve">(1), 1–8. </w:t>
-      </w:r>
-      <w:proofErr w:type="gramStart"/>
-      <w:r>
-        <w:rPr>
-          <w:rFonts w:ascii="Times New Roman" w:eastAsia="Cambria" w:hAnsi="Times New Roman" w:cs="Times New Roman"/>
-          <w:color w:val="000000" w:themeColor="text1"/>
-        </w:rPr>
-        <w:t>doi</w:t>
-      </w:r>
-      <w:proofErr w:type="gramEnd"/>
-      <w:r>
-        <w:rPr>
-          <w:rFonts w:ascii="Times New Roman" w:eastAsia="Cambria" w:hAnsi="Times New Roman" w:cs="Times New Roman"/>
-          <w:color w:val="000000" w:themeColor="text1"/>
-        </w:rPr>
-        <w:t>:</w:t>
+        <w:t>,</w:t>
+      </w:r>
+      <w:r>
+        <w:rPr>
+          <w:rFonts w:ascii="Times New Roman" w:eastAsia="Cambria" w:hAnsi="Times New Roman" w:cs="Times New Roman"/>
+          <w:color w:val="000000" w:themeColor="text1"/>
+        </w:rPr>
+        <w:t xml:space="preserve"> 51</w:t>
+      </w:r>
+      <w:r>
+        <w:rPr>
+          <w:rFonts w:ascii="Times New Roman" w:eastAsia="Cambria" w:hAnsi="Times New Roman" w:cs="Times New Roman"/>
+          <w:color w:val="000000" w:themeColor="text1"/>
+        </w:rPr>
+        <w:t>. doi:</w:t>
       </w:r>
       <w:hyperlink r:id="rId28">
         <w:r>
@@ -6721,7 +6881,21 @@
             <w:rFonts w:ascii="Times New Roman" w:eastAsia="Cambria" w:hAnsi="Times New Roman" w:cs="Times New Roman"/>
             <w:color w:val="000000" w:themeColor="text1"/>
           </w:rPr>
-          <w:t>10.1186/s40359-014-0051-2</w:t>
+          <w:t>10.118</w:t>
+        </w:r>
+        <w:r>
+          <w:rPr>
+            <w:rFonts w:ascii="Times New Roman" w:eastAsia="Cambria" w:hAnsi="Times New Roman" w:cs="Times New Roman"/>
+            <w:color w:val="000000" w:themeColor="text1"/>
+          </w:rPr>
+          <w:t>6</w:t>
+        </w:r>
+        <w:r>
+          <w:rPr>
+            <w:rFonts w:ascii="Times New Roman" w:eastAsia="Cambria" w:hAnsi="Times New Roman" w:cs="Times New Roman"/>
+            <w:color w:val="000000" w:themeColor="text1"/>
+          </w:rPr>
+          <w:t>/s40359-014-0051-2</w:t>
         </w:r>
       </w:hyperlink>
     </w:p>
@@ -6819,7 +6993,21 @@
           <w:rFonts w:ascii="Times New Roman" w:eastAsia="Cambria" w:hAnsi="Times New Roman" w:cs="Times New Roman"/>
           <w:color w:val="000000" w:themeColor="text1"/>
         </w:rPr>
-        <w:t xml:space="preserve">(10), 1–17. </w:t>
+        <w:t xml:space="preserve">(10), </w:t>
+      </w:r>
+      <w:r>
+        <w:rPr>
+          <w:rFonts w:ascii="Times New Roman" w:eastAsia="Cambria" w:hAnsi="Times New Roman" w:cs="Times New Roman"/>
+          <w:color w:val="000000" w:themeColor="text1"/>
+        </w:rPr>
+        <w:t>e164551</w:t>
+      </w:r>
+      <w:r>
+        <w:rPr>
+          <w:rFonts w:ascii="Times New Roman" w:eastAsia="Cambria" w:hAnsi="Times New Roman" w:cs="Times New Roman"/>
+          <w:color w:val="000000" w:themeColor="text1"/>
+        </w:rPr>
+        <w:t xml:space="preserve">. </w:t>
       </w:r>
       <w:proofErr w:type="gramStart"/>
       <w:r>
@@ -7925,7 +8113,23 @@
           <w:color w:val="000000" w:themeColor="text1"/>
           <w:lang w:val="en-US"/>
         </w:rPr>
-        <w:t>(8), 1–14. doi:</w:t>
+        <w:t xml:space="preserve">(8), </w:t>
+      </w:r>
+      <w:r>
+        <w:rPr>
+          <w:rFonts w:ascii="Times New Roman" w:eastAsia="Cambria" w:hAnsi="Times New Roman" w:cs="Times New Roman"/>
+          <w:color w:val="000000" w:themeColor="text1"/>
+          <w:lang w:val="en-US"/>
+        </w:rPr>
+        <w:t>10</w:t>
+      </w:r>
+      <w:r>
+        <w:rPr>
+          <w:rFonts w:ascii="Times New Roman" w:eastAsia="Cambria" w:hAnsi="Times New Roman" w:cs="Times New Roman"/>
+          <w:color w:val="000000" w:themeColor="text1"/>
+          <w:lang w:val="en-US"/>
+        </w:rPr>
+        <w:t>. doi:</w:t>
       </w:r>
       <w:hyperlink r:id="rId38">
         <w:r>
@@ -8161,7 +8365,23 @@
           <w:color w:val="000000" w:themeColor="text1"/>
           <w:lang w:val="en-US"/>
         </w:rPr>
-        <w:t>(May), 1–13. doi:</w:t>
+        <w:t>, 1</w:t>
+      </w:r>
+      <w:r>
+        <w:rPr>
+          <w:rFonts w:ascii="Times New Roman" w:eastAsia="Cambria" w:hAnsi="Times New Roman" w:cs="Times New Roman"/>
+          <w:color w:val="000000" w:themeColor="text1"/>
+          <w:lang w:val="en-US"/>
+        </w:rPr>
+        <w:t>32</w:t>
+      </w:r>
+      <w:r>
+        <w:rPr>
+          <w:rFonts w:ascii="Times New Roman" w:eastAsia="Cambria" w:hAnsi="Times New Roman" w:cs="Times New Roman"/>
+          <w:color w:val="000000" w:themeColor="text1"/>
+          <w:lang w:val="en-US"/>
+        </w:rPr>
+        <w:t>. doi:</w:t>
       </w:r>
       <w:hyperlink r:id="rId40">
         <w:r>
@@ -8170,7 +8390,23 @@
             <w:color w:val="000000" w:themeColor="text1"/>
             <w:lang w:val="en-US"/>
           </w:rPr>
-          <w:t>10.3389/fncel.2017.00132</w:t>
+          <w:t>10.3389/fnc</w:t>
+        </w:r>
+        <w:r>
+          <w:rPr>
+            <w:rFonts w:ascii="Times New Roman" w:eastAsia="Cambria" w:hAnsi="Times New Roman" w:cs="Times New Roman"/>
+            <w:color w:val="000000" w:themeColor="text1"/>
+            <w:lang w:val="en-US"/>
+          </w:rPr>
+          <w:t>e</w:t>
+        </w:r>
+        <w:r>
+          <w:rPr>
+            <w:rFonts w:ascii="Times New Roman" w:eastAsia="Cambria" w:hAnsi="Times New Roman" w:cs="Times New Roman"/>
+            <w:color w:val="000000" w:themeColor="text1"/>
+            <w:lang w:val="en-US"/>
+          </w:rPr>
+          <w:t>l.2017.00132</w:t>
         </w:r>
       </w:hyperlink>
     </w:p>
@@ -8329,7 +8565,21 @@
           <w:rFonts w:ascii="Times New Roman" w:eastAsia="Cambria" w:hAnsi="Times New Roman" w:cs="Times New Roman"/>
           <w:color w:val="000000" w:themeColor="text1"/>
         </w:rPr>
-        <w:t xml:space="preserve">(JULY), 1–9. </w:t>
+        <w:t xml:space="preserve">, </w:t>
+      </w:r>
+      <w:r>
+        <w:rPr>
+          <w:rFonts w:ascii="Times New Roman" w:eastAsia="Cambria" w:hAnsi="Times New Roman" w:cs="Times New Roman"/>
+          <w:color w:val="000000" w:themeColor="text1"/>
+        </w:rPr>
+        <w:t>182</w:t>
+      </w:r>
+      <w:r>
+        <w:rPr>
+          <w:rFonts w:ascii="Times New Roman" w:eastAsia="Cambria" w:hAnsi="Times New Roman" w:cs="Times New Roman"/>
+          <w:color w:val="000000" w:themeColor="text1"/>
+        </w:rPr>
+        <w:t xml:space="preserve">. </w:t>
       </w:r>
       <w:proofErr w:type="gramStart"/>
       <w:r>
@@ -8396,23 +8646,49 @@
           <w:rFonts w:ascii="Times New Roman" w:eastAsia="Cambria" w:hAnsi="Times New Roman" w:cs="Times New Roman"/>
           <w:color w:val="000000" w:themeColor="text1"/>
         </w:rPr>
-        <w:t xml:space="preserve">, M., </w:t>
-      </w:r>
-      <w:proofErr w:type="spellStart"/>
-      <w:r>
-        <w:rPr>
-          <w:rFonts w:ascii="Times New Roman" w:eastAsia="Cambria" w:hAnsi="Times New Roman" w:cs="Times New Roman"/>
-          <w:color w:val="000000" w:themeColor="text1"/>
-        </w:rPr>
-        <w:t>Ijzendoorn</w:t>
-      </w:r>
-      <w:proofErr w:type="spellEnd"/>
-      <w:r>
-        <w:rPr>
-          <w:rFonts w:ascii="Times New Roman" w:eastAsia="Cambria" w:hAnsi="Times New Roman" w:cs="Times New Roman"/>
-          <w:color w:val="000000" w:themeColor="text1"/>
-        </w:rPr>
-        <w:t xml:space="preserve">, M. H. van, Bakermans-Kranenburg, M. J., Joëls, M., &amp; Veen, R. van der (2016). </w:t>
+        <w:t>, M.,</w:t>
+      </w:r>
+      <w:r>
+        <w:rPr>
+          <w:rFonts w:ascii="Times New Roman" w:eastAsia="Cambria" w:hAnsi="Times New Roman" w:cs="Times New Roman"/>
+          <w:color w:val="000000" w:themeColor="text1"/>
+        </w:rPr>
+        <w:t xml:space="preserve"> </w:t>
+      </w:r>
+      <w:r>
+        <w:rPr>
+          <w:rFonts w:ascii="Times New Roman" w:eastAsia="Cambria" w:hAnsi="Times New Roman" w:cs="Times New Roman"/>
+          <w:color w:val="000000" w:themeColor="text1"/>
+        </w:rPr>
+        <w:t>I</w:t>
+      </w:r>
+      <w:r>
+        <w:rPr>
+          <w:rFonts w:ascii="Times New Roman" w:eastAsia="Cambria" w:hAnsi="Times New Roman" w:cs="Times New Roman"/>
+          <w:color w:val="000000" w:themeColor="text1"/>
+        </w:rPr>
+        <w:t>J</w:t>
+      </w:r>
+      <w:r>
+        <w:rPr>
+          <w:rFonts w:ascii="Times New Roman" w:eastAsia="Cambria" w:hAnsi="Times New Roman" w:cs="Times New Roman"/>
+          <w:color w:val="000000" w:themeColor="text1"/>
+        </w:rPr>
+        <w:t>zendoorn, M. H.</w:t>
+      </w:r>
+      <w:r>
+        <w:rPr>
+          <w:rFonts w:ascii="Times New Roman" w:eastAsia="Cambria" w:hAnsi="Times New Roman" w:cs="Times New Roman"/>
+          <w:color w:val="000000" w:themeColor="text1"/>
+        </w:rPr>
+        <w:t xml:space="preserve"> van</w:t>
+      </w:r>
+      <w:r>
+        <w:rPr>
+          <w:rFonts w:ascii="Times New Roman" w:eastAsia="Cambria" w:hAnsi="Times New Roman" w:cs="Times New Roman"/>
+          <w:color w:val="000000" w:themeColor="text1"/>
+        </w:rPr>
+        <w:t xml:space="preserve">, Bakermans-Kranenburg, M. J., Joëls, M., &amp; Veen, R. van der (2016). </w:t>
       </w:r>
       <w:r>
         <w:rPr>
@@ -8478,7 +8754,21 @@
           <w:rFonts w:ascii="Times New Roman" w:eastAsia="Cambria" w:hAnsi="Times New Roman" w:cs="Times New Roman"/>
           <w:color w:val="000000" w:themeColor="text1"/>
         </w:rPr>
-        <w:t xml:space="preserve">(JUN), 1–11. </w:t>
+        <w:t xml:space="preserve">, </w:t>
+      </w:r>
+      <w:r>
+        <w:rPr>
+          <w:rFonts w:ascii="Times New Roman" w:eastAsia="Cambria" w:hAnsi="Times New Roman" w:cs="Times New Roman"/>
+          <w:color w:val="000000" w:themeColor="text1"/>
+        </w:rPr>
+        <w:t>122</w:t>
+      </w:r>
+      <w:r>
+        <w:rPr>
+          <w:rFonts w:ascii="Times New Roman" w:eastAsia="Cambria" w:hAnsi="Times New Roman" w:cs="Times New Roman"/>
+          <w:color w:val="000000" w:themeColor="text1"/>
+        </w:rPr>
+        <w:t xml:space="preserve">. </w:t>
       </w:r>
       <w:proofErr w:type="gramStart"/>
       <w:r>
@@ -8746,7 +9036,7 @@
           <w:color w:val="000000" w:themeColor="text1"/>
           <w:lang w:val="en-US"/>
         </w:rPr>
-        <w:t>(10), 824–831.e1. doi:</w:t>
+        <w:t>(10), 824–831. doi:</w:t>
       </w:r>
       <w:hyperlink r:id="rId44">
         <w:r>
@@ -8871,23 +9161,21 @@
           <w:rFonts w:ascii="Times New Roman" w:eastAsia="Cambria" w:hAnsi="Times New Roman" w:cs="Times New Roman"/>
           <w:color w:val="000000" w:themeColor="text1"/>
         </w:rPr>
-        <w:t xml:space="preserve">(1), 1–10. </w:t>
-      </w:r>
-      <w:proofErr w:type="gramStart"/>
-      <w:r>
-        <w:rPr>
-          <w:rFonts w:ascii="Times New Roman" w:eastAsia="Cambria" w:hAnsi="Times New Roman" w:cs="Times New Roman"/>
-          <w:color w:val="000000" w:themeColor="text1"/>
-        </w:rPr>
-        <w:t>doi</w:t>
-      </w:r>
-      <w:proofErr w:type="gramEnd"/>
-      <w:r>
-        <w:rPr>
-          <w:rFonts w:ascii="Times New Roman" w:eastAsia="Cambria" w:hAnsi="Times New Roman" w:cs="Times New Roman"/>
-          <w:color w:val="000000" w:themeColor="text1"/>
-        </w:rPr>
-        <w:t>:</w:t>
+        <w:t xml:space="preserve">(1), </w:t>
+      </w:r>
+      <w:r>
+        <w:rPr>
+          <w:rFonts w:ascii="Times New Roman" w:eastAsia="Cambria" w:hAnsi="Times New Roman" w:cs="Times New Roman"/>
+          <w:color w:val="000000" w:themeColor="text1"/>
+        </w:rPr>
+        <w:t>9</w:t>
+      </w:r>
+      <w:r>
+        <w:rPr>
+          <w:rFonts w:ascii="Times New Roman" w:eastAsia="Cambria" w:hAnsi="Times New Roman" w:cs="Times New Roman"/>
+          <w:color w:val="000000" w:themeColor="text1"/>
+        </w:rPr>
+        <w:t>. doi:</w:t>
       </w:r>
       <w:hyperlink r:id="rId45">
         <w:r>
@@ -8895,7 +9183,21 @@
             <w:rFonts w:ascii="Times New Roman" w:eastAsia="Cambria" w:hAnsi="Times New Roman" w:cs="Times New Roman"/>
             <w:color w:val="000000" w:themeColor="text1"/>
           </w:rPr>
-          <w:t>10.1186/s40359-017-0177-0</w:t>
+          <w:t>10.1186</w:t>
+        </w:r>
+        <w:r>
+          <w:rPr>
+            <w:rFonts w:ascii="Times New Roman" w:eastAsia="Cambria" w:hAnsi="Times New Roman" w:cs="Times New Roman"/>
+            <w:color w:val="000000" w:themeColor="text1"/>
+          </w:rPr>
+          <w:t>/</w:t>
+        </w:r>
+        <w:r>
+          <w:rPr>
+            <w:rFonts w:ascii="Times New Roman" w:eastAsia="Cambria" w:hAnsi="Times New Roman" w:cs="Times New Roman"/>
+            <w:color w:val="000000" w:themeColor="text1"/>
+          </w:rPr>
+          <w:t>s40359-017-0177-0</w:t>
         </w:r>
       </w:hyperlink>
     </w:p>
@@ -9781,23 +10083,21 @@
           <w:rFonts w:ascii="Times New Roman" w:eastAsia="Cambria" w:hAnsi="Times New Roman" w:cs="Times New Roman"/>
           <w:color w:val="000000" w:themeColor="text1"/>
         </w:rPr>
-        <w:t xml:space="preserve">(FEB), 1–11. </w:t>
-      </w:r>
-      <w:proofErr w:type="gramStart"/>
-      <w:r>
-        <w:rPr>
-          <w:rFonts w:ascii="Times New Roman" w:eastAsia="Cambria" w:hAnsi="Times New Roman" w:cs="Times New Roman"/>
-          <w:color w:val="000000" w:themeColor="text1"/>
-        </w:rPr>
-        <w:t>doi</w:t>
-      </w:r>
-      <w:proofErr w:type="gramEnd"/>
-      <w:r>
-        <w:rPr>
-          <w:rFonts w:ascii="Times New Roman" w:eastAsia="Cambria" w:hAnsi="Times New Roman" w:cs="Times New Roman"/>
-          <w:color w:val="000000" w:themeColor="text1"/>
-        </w:rPr>
-        <w:t>:</w:t>
+        <w:t>, 1</w:t>
+      </w:r>
+      <w:r>
+        <w:rPr>
+          <w:rFonts w:ascii="Times New Roman" w:eastAsia="Cambria" w:hAnsi="Times New Roman" w:cs="Times New Roman"/>
+          <w:color w:val="000000" w:themeColor="text1"/>
+        </w:rPr>
+        <w:t>3</w:t>
+      </w:r>
+      <w:r>
+        <w:rPr>
+          <w:rFonts w:ascii="Times New Roman" w:eastAsia="Cambria" w:hAnsi="Times New Roman" w:cs="Times New Roman"/>
+          <w:color w:val="000000" w:themeColor="text1"/>
+        </w:rPr>
+        <w:t>. doi:</w:t>
       </w:r>
       <w:hyperlink r:id="rId52">
         <w:r>
@@ -9932,7 +10232,23 @@
             <w:color w:val="000000" w:themeColor="text1"/>
             <w:lang w:val="en-US"/>
           </w:rPr>
-          <w:t>10.1016/j.neuroscience.2015.08.024</w:t>
+          <w:t>10.1016/j.n</w:t>
+        </w:r>
+        <w:r>
+          <w:rPr>
+            <w:rFonts w:ascii="Times New Roman" w:eastAsia="Cambria" w:hAnsi="Times New Roman" w:cs="Times New Roman"/>
+            <w:color w:val="000000" w:themeColor="text1"/>
+            <w:lang w:val="en-US"/>
+          </w:rPr>
+          <w:t>e</w:t>
+        </w:r>
+        <w:r>
+          <w:rPr>
+            <w:rFonts w:ascii="Times New Roman" w:eastAsia="Cambria" w:hAnsi="Times New Roman" w:cs="Times New Roman"/>
+            <w:color w:val="000000" w:themeColor="text1"/>
+            <w:lang w:val="en-US"/>
+          </w:rPr>
+          <w:t>uroscience.2015.08.024</w:t>
         </w:r>
       </w:hyperlink>
     </w:p>
@@ -10672,23 +10988,7 @@
           <w:rFonts w:ascii="Times New Roman" w:eastAsia="Cambria" w:hAnsi="Times New Roman" w:cs="Times New Roman"/>
           <w:color w:val="000000" w:themeColor="text1"/>
         </w:rPr>
-        <w:t>(</w:t>
-      </w:r>
-      <w:proofErr w:type="spellStart"/>
-      <w:r>
-        <w:rPr>
-          <w:rFonts w:ascii="Times New Roman" w:eastAsia="Cambria" w:hAnsi="Times New Roman" w:cs="Times New Roman"/>
-          <w:color w:val="000000" w:themeColor="text1"/>
-        </w:rPr>
-        <w:t>July</w:t>
-      </w:r>
-      <w:proofErr w:type="spellEnd"/>
-      <w:r>
-        <w:rPr>
-          <w:rFonts w:ascii="Times New Roman" w:eastAsia="Cambria" w:hAnsi="Times New Roman" w:cs="Times New Roman"/>
-          <w:color w:val="000000" w:themeColor="text1"/>
-        </w:rPr>
-        <w:t xml:space="preserve">), 29–37. </w:t>
+        <w:t xml:space="preserve">, 29–37. </w:t>
       </w:r>
       <w:proofErr w:type="gramStart"/>
       <w:r>
@@ -10712,7 +11012,21 @@
             <w:rFonts w:ascii="Times New Roman" w:eastAsia="Cambria" w:hAnsi="Times New Roman" w:cs="Times New Roman"/>
             <w:color w:val="000000" w:themeColor="text1"/>
           </w:rPr>
-          <w:t>10.1016/j.neuropsychologia.2017.07.008</w:t>
+          <w:t>10.1016/j.neuropsychologia.2</w:t>
+        </w:r>
+        <w:r>
+          <w:rPr>
+            <w:rFonts w:ascii="Times New Roman" w:eastAsia="Cambria" w:hAnsi="Times New Roman" w:cs="Times New Roman"/>
+            <w:color w:val="000000" w:themeColor="text1"/>
+          </w:rPr>
+          <w:t>0</w:t>
+        </w:r>
+        <w:r>
+          <w:rPr>
+            <w:rFonts w:ascii="Times New Roman" w:eastAsia="Cambria" w:hAnsi="Times New Roman" w:cs="Times New Roman"/>
+            <w:color w:val="000000" w:themeColor="text1"/>
+          </w:rPr>
+          <w:t>17.07.008</w:t>
         </w:r>
       </w:hyperlink>
     </w:p>
@@ -10773,7 +11087,7 @@
           <w:color w:val="000000" w:themeColor="text1"/>
           <w:lang w:val="en-US"/>
         </w:rPr>
-        <w:t>(May), 42–52. doi:</w:t>
+        <w:t>, 42–52. doi:</w:t>
       </w:r>
       <w:hyperlink r:id="rId60">
         <w:r>
@@ -10782,7 +11096,23 @@
             <w:color w:val="000000" w:themeColor="text1"/>
             <w:lang w:val="en-US"/>
           </w:rPr>
-          <w:t>10.1016/j.dcn.2018.05.010</w:t>
+          <w:t>10.1016/j.dcn</w:t>
+        </w:r>
+        <w:r>
+          <w:rPr>
+            <w:rFonts w:ascii="Times New Roman" w:eastAsia="Cambria" w:hAnsi="Times New Roman" w:cs="Times New Roman"/>
+            <w:color w:val="000000" w:themeColor="text1"/>
+            <w:lang w:val="en-US"/>
+          </w:rPr>
+          <w:t>.</w:t>
+        </w:r>
+        <w:r>
+          <w:rPr>
+            <w:rFonts w:ascii="Times New Roman" w:eastAsia="Cambria" w:hAnsi="Times New Roman" w:cs="Times New Roman"/>
+            <w:color w:val="000000" w:themeColor="text1"/>
+            <w:lang w:val="en-US"/>
+          </w:rPr>
+          <w:t>2018.05.010</w:t>
         </w:r>
       </w:hyperlink>
     </w:p>
@@ -11005,7 +11335,23 @@
           <w:color w:val="000000" w:themeColor="text1"/>
           <w:lang w:val="en-US"/>
         </w:rPr>
-        <w:t>, 1–7. doi:</w:t>
+        <w:t xml:space="preserve">, </w:t>
+      </w:r>
+      <w:r>
+        <w:rPr>
+          <w:rFonts w:ascii="Times New Roman" w:eastAsia="Cambria" w:hAnsi="Times New Roman" w:cs="Times New Roman"/>
+          <w:color w:val="000000" w:themeColor="text1"/>
+          <w:lang w:val="en-US"/>
+        </w:rPr>
+        <w:t>9041</w:t>
+      </w:r>
+      <w:r>
+        <w:rPr>
+          <w:rFonts w:ascii="Times New Roman" w:eastAsia="Cambria" w:hAnsi="Times New Roman" w:cs="Times New Roman"/>
+          <w:color w:val="000000" w:themeColor="text1"/>
+          <w:lang w:val="en-US"/>
+        </w:rPr>
+        <w:t>. doi:</w:t>
       </w:r>
       <w:hyperlink r:id="rId62">
         <w:r>
@@ -11014,7 +11360,23 @@
             <w:color w:val="000000" w:themeColor="text1"/>
             <w:lang w:val="en-US"/>
           </w:rPr>
-          <w:t>10.1038/srep09041</w:t>
+          <w:t>10.103</w:t>
+        </w:r>
+        <w:r>
+          <w:rPr>
+            <w:rFonts w:ascii="Times New Roman" w:eastAsia="Cambria" w:hAnsi="Times New Roman" w:cs="Times New Roman"/>
+            <w:color w:val="000000" w:themeColor="text1"/>
+            <w:lang w:val="en-US"/>
+          </w:rPr>
+          <w:t>8</w:t>
+        </w:r>
+        <w:r>
+          <w:rPr>
+            <w:rFonts w:ascii="Times New Roman" w:eastAsia="Cambria" w:hAnsi="Times New Roman" w:cs="Times New Roman"/>
+            <w:color w:val="000000" w:themeColor="text1"/>
+            <w:lang w:val="en-US"/>
+          </w:rPr>
+          <w:t>/srep09041</w:t>
         </w:r>
       </w:hyperlink>
     </w:p>
@@ -11293,7 +11655,6 @@
           <w:color w:val="000000" w:themeColor="text1"/>
           <w:lang w:val="en-US"/>
         </w:rPr>
-        <w:lastRenderedPageBreak/>
         <w:t>Nelemans</w:t>
       </w:r>
       <w:proofErr w:type="spellEnd"/>
@@ -11427,6 +11788,7 @@
           <w:color w:val="000000" w:themeColor="text1"/>
           <w:lang w:val="en-US"/>
         </w:rPr>
+        <w:lastRenderedPageBreak/>
         <w:t>Nelemans</w:t>
       </w:r>
       <w:proofErr w:type="spellEnd"/>
@@ -11652,7 +12014,7 @@
           <w:rFonts w:ascii="Times New Roman" w:eastAsia="Cambria" w:hAnsi="Times New Roman" w:cs="Times New Roman"/>
           <w:color w:val="000000" w:themeColor="text1"/>
         </w:rPr>
-        <w:t xml:space="preserve">(August), 88–95. </w:t>
+        <w:t xml:space="preserve">, 88–95. </w:t>
       </w:r>
       <w:proofErr w:type="gramStart"/>
       <w:r>
@@ -11676,7 +12038,21 @@
             <w:rFonts w:ascii="Times New Roman" w:eastAsia="Cambria" w:hAnsi="Times New Roman" w:cs="Times New Roman"/>
             <w:color w:val="000000" w:themeColor="text1"/>
           </w:rPr>
-          <w:t>10.1016/j.psyneuen.2017.08.011</w:t>
+          <w:t>10.101</w:t>
+        </w:r>
+        <w:r>
+          <w:rPr>
+            <w:rFonts w:ascii="Times New Roman" w:eastAsia="Cambria" w:hAnsi="Times New Roman" w:cs="Times New Roman"/>
+            <w:color w:val="000000" w:themeColor="text1"/>
+          </w:rPr>
+          <w:t>6</w:t>
+        </w:r>
+        <w:r>
+          <w:rPr>
+            <w:rFonts w:ascii="Times New Roman" w:eastAsia="Cambria" w:hAnsi="Times New Roman" w:cs="Times New Roman"/>
+            <w:color w:val="000000" w:themeColor="text1"/>
+          </w:rPr>
+          <w:t>/j.psyneuen.2017.08.011</w:t>
         </w:r>
       </w:hyperlink>
     </w:p>
@@ -12148,7 +12524,21 @@
             <w:rFonts w:ascii="Times New Roman" w:eastAsia="Cambria" w:hAnsi="Times New Roman" w:cs="Times New Roman"/>
             <w:color w:val="000000" w:themeColor="text1"/>
           </w:rPr>
-          <w:t>10.1016/j.adolescence.2017.06.001</w:t>
+          <w:t>10.1016/j.adoles</w:t>
+        </w:r>
+        <w:r>
+          <w:rPr>
+            <w:rFonts w:ascii="Times New Roman" w:eastAsia="Cambria" w:hAnsi="Times New Roman" w:cs="Times New Roman"/>
+            <w:color w:val="000000" w:themeColor="text1"/>
+          </w:rPr>
+          <w:t>c</w:t>
+        </w:r>
+        <w:r>
+          <w:rPr>
+            <w:rFonts w:ascii="Times New Roman" w:eastAsia="Cambria" w:hAnsi="Times New Roman" w:cs="Times New Roman"/>
+            <w:color w:val="000000" w:themeColor="text1"/>
+          </w:rPr>
+          <w:t>ence.2017.06.001</w:t>
         </w:r>
       </w:hyperlink>
     </w:p>
@@ -12166,7 +12556,6 @@
           <w:rFonts w:ascii="Times New Roman" w:eastAsia="Cambria" w:hAnsi="Times New Roman" w:cs="Times New Roman"/>
           <w:color w:val="000000" w:themeColor="text1"/>
         </w:rPr>
-        <w:lastRenderedPageBreak/>
         <w:t xml:space="preserve">Richards, J. S., Hartman, C. A., Jeronimus, B. F., Ormel, J., </w:t>
       </w:r>
       <w:proofErr w:type="spellStart"/>
@@ -12293,6 +12682,7 @@
           <w:rFonts w:ascii="Times New Roman" w:eastAsia="Cambria" w:hAnsi="Times New Roman" w:cs="Times New Roman"/>
           <w:color w:val="000000" w:themeColor="text1"/>
         </w:rPr>
+        <w:lastRenderedPageBreak/>
         <w:t xml:space="preserve">Richards, J. S., Vásquez, A. A., Franke, B., Hoekstra, P. J., </w:t>
       </w:r>
       <w:proofErr w:type="spellStart"/>
@@ -12357,7 +12747,21 @@
           <w:rFonts w:ascii="Times New Roman" w:eastAsia="Cambria" w:hAnsi="Times New Roman" w:cs="Times New Roman"/>
           <w:color w:val="000000" w:themeColor="text1"/>
         </w:rPr>
-        <w:t xml:space="preserve">(5), 1–20. </w:t>
+        <w:t xml:space="preserve">(5), </w:t>
+      </w:r>
+      <w:r>
+        <w:rPr>
+          <w:rFonts w:ascii="Times New Roman" w:eastAsia="Cambria" w:hAnsi="Times New Roman" w:cs="Times New Roman"/>
+          <w:color w:val="000000" w:themeColor="text1"/>
+        </w:rPr>
+        <w:t>e0155755</w:t>
+      </w:r>
+      <w:r>
+        <w:rPr>
+          <w:rFonts w:ascii="Times New Roman" w:eastAsia="Cambria" w:hAnsi="Times New Roman" w:cs="Times New Roman"/>
+          <w:color w:val="000000" w:themeColor="text1"/>
+        </w:rPr>
+        <w:t xml:space="preserve">. </w:t>
       </w:r>
       <w:proofErr w:type="gramStart"/>
       <w:r>
@@ -12938,16 +13342,7 @@
           <w:color w:val="000000" w:themeColor="text1"/>
           <w:lang w:val="en-US"/>
         </w:rPr>
-        <w:t xml:space="preserve">Prenatal stress exposure, oxytocin receptor gene </w:t>
-      </w:r>
-      <w:r>
-        <w:rPr>
-          <w:rFonts w:ascii="Times New Roman" w:eastAsia="Cambria" w:hAnsi="Times New Roman" w:cs="Times New Roman"/>
-          <w:color w:val="000000" w:themeColor="text1"/>
-          <w:lang w:val="en-US"/>
-        </w:rPr>
-        <w:lastRenderedPageBreak/>
-        <w:t xml:space="preserve">(OXTR) methylation, and child autistic traits: The moderating role of OXTR rs53576 genotype. </w:t>
+        <w:t xml:space="preserve">Prenatal stress exposure, oxytocin receptor gene (OXTR) methylation, and child autistic traits: The moderating role of OXTR rs53576 genotype. </w:t>
       </w:r>
       <w:r>
         <w:rPr>
@@ -13082,7 +13477,16 @@
           <w:color w:val="000000" w:themeColor="text1"/>
           <w:lang w:val="en-US"/>
         </w:rPr>
-        <w:t xml:space="preserve">(2016). An epigenome-wide association meta-analysis of prenatal maternal stress in neonates: A model approach for replication. </w:t>
+        <w:t xml:space="preserve">(2016). An epigenome-wide association meta-analysis of </w:t>
+      </w:r>
+      <w:r>
+        <w:rPr>
+          <w:rFonts w:ascii="Times New Roman" w:eastAsia="Cambria" w:hAnsi="Times New Roman" w:cs="Times New Roman"/>
+          <w:color w:val="000000" w:themeColor="text1"/>
+          <w:lang w:val="en-US"/>
+        </w:rPr>
+        <w:lastRenderedPageBreak/>
+        <w:t xml:space="preserve">prenatal maternal stress in neonates: A model approach for replication. </w:t>
       </w:r>
       <w:proofErr w:type="spellStart"/>
       <w:r>
@@ -13836,7 +14240,6 @@
           <w:rFonts w:ascii="Times New Roman" w:eastAsia="Cambria" w:hAnsi="Times New Roman" w:cs="Times New Roman"/>
           <w:color w:val="000000" w:themeColor="text1"/>
         </w:rPr>
-        <w:lastRenderedPageBreak/>
         <w:t xml:space="preserve">Staats, S., Valk, I. E. van der, Meeus, W. H., &amp; </w:t>
       </w:r>
       <w:proofErr w:type="spellStart"/>
@@ -13925,6 +14328,7 @@
           <w:color w:val="000000" w:themeColor="text1"/>
           <w:lang w:val="en-US"/>
         </w:rPr>
+        <w:lastRenderedPageBreak/>
         <w:t>Swagerman</w:t>
       </w:r>
       <w:proofErr w:type="spellEnd"/>
@@ -14836,7 +15240,14 @@
           <w:rFonts w:ascii="Times New Roman" w:eastAsia="Cambria" w:hAnsi="Times New Roman" w:cs="Times New Roman"/>
           <w:color w:val="000000" w:themeColor="text1"/>
         </w:rPr>
-        <w:t xml:space="preserve">(1). </w:t>
+        <w:t>, 244</w:t>
+      </w:r>
+      <w:r>
+        <w:rPr>
+          <w:rFonts w:ascii="Times New Roman" w:eastAsia="Cambria" w:hAnsi="Times New Roman" w:cs="Times New Roman"/>
+          <w:color w:val="000000" w:themeColor="text1"/>
+        </w:rPr>
+        <w:t xml:space="preserve">. </w:t>
       </w:r>
       <w:proofErr w:type="gramStart"/>
       <w:r>
@@ -14880,7 +15291,6 @@
           <w:rFonts w:ascii="Times New Roman" w:eastAsia="Cambria" w:hAnsi="Times New Roman" w:cs="Times New Roman"/>
           <w:color w:val="000000" w:themeColor="text1"/>
         </w:rPr>
-        <w:lastRenderedPageBreak/>
         <w:t>Voorthuis</w:t>
       </w:r>
       <w:proofErr w:type="spellEnd"/>
@@ -14931,7 +15341,7 @@
           <w:color w:val="000000" w:themeColor="text1"/>
           <w:lang w:val="en-US"/>
         </w:rPr>
-        <w:t>(July 2017), 101191. doi:</w:t>
+        <w:t>, 101191. doi:</w:t>
       </w:r>
       <w:hyperlink r:id="rId92">
         <w:r>
@@ -14958,6 +15368,7 @@
           <w:rFonts w:ascii="Times New Roman" w:eastAsia="Cambria" w:hAnsi="Times New Roman" w:cs="Times New Roman"/>
           <w:color w:val="000000" w:themeColor="text1"/>
         </w:rPr>
+        <w:lastRenderedPageBreak/>
         <w:t xml:space="preserve">Werner, L. L., Graaff, J. V. der, Meeus, W. H., &amp; </w:t>
       </w:r>
       <w:proofErr w:type="spellStart"/>
@@ -15733,16 +16144,7 @@
           <w:color w:val="000000" w:themeColor="text1"/>
           <w:lang w:val="en-US"/>
         </w:rPr>
-        <w:t xml:space="preserve">, M. J. (2017). Mild perinatal adversities moderate the association </w:t>
-      </w:r>
-      <w:r>
-        <w:rPr>
-          <w:rFonts w:ascii="Times New Roman" w:eastAsia="Cambria" w:hAnsi="Times New Roman" w:cs="Times New Roman"/>
-          <w:color w:val="000000" w:themeColor="text1"/>
-          <w:lang w:val="en-US"/>
-        </w:rPr>
-        <w:lastRenderedPageBreak/>
-        <w:t xml:space="preserve">between maternal harsh parenting and hair cortisol: Evidence for differential susceptibility. </w:t>
+        <w:t xml:space="preserve">, M. J. (2017). Mild perinatal adversities moderate the association between maternal harsh parenting and hair cortisol: Evidence for differential susceptibility. </w:t>
       </w:r>
       <w:r>
         <w:rPr>
@@ -15903,7 +16305,16 @@
           <w:color w:val="000000" w:themeColor="text1"/>
           <w:lang w:val="en-US"/>
         </w:rPr>
-        <w:t xml:space="preserve">Fazel, S. (2017). Depression and violence in adolescence and young adults: Findings from three longitudinal cohorts. </w:t>
+        <w:t xml:space="preserve">Fazel, S. (2017). Depression and violence in adolescence and young adults: Findings from three longitudinal </w:t>
+      </w:r>
+      <w:r>
+        <w:rPr>
+          <w:rFonts w:ascii="Times New Roman" w:eastAsia="Cambria" w:hAnsi="Times New Roman" w:cs="Times New Roman"/>
+          <w:color w:val="000000" w:themeColor="text1"/>
+          <w:lang w:val="en-US"/>
+        </w:rPr>
+        <w:lastRenderedPageBreak/>
+        <w:t xml:space="preserve">cohorts. </w:t>
       </w:r>
       <w:r>
         <w:rPr>
@@ -15937,7 +16348,7 @@
           <w:color w:val="000000" w:themeColor="text1"/>
           <w:lang w:val="en-US"/>
         </w:rPr>
-        <w:t>(8), 652–658.e1. doi:</w:t>
+        <w:t>(8), 652–658. doi:</w:t>
       </w:r>
       <w:hyperlink r:id="rId99">
         <w:r>
@@ -16329,7 +16740,32 @@
           <w:color w:val="000000" w:themeColor="text1"/>
           <w:lang w:val="en-NL"/>
         </w:rPr>
-        <w:t> 47,</w:t>
+        <w:t> </w:t>
+      </w:r>
+      <w:r>
+        <w:rPr>
+          <w:rFonts w:ascii="Times New Roman" w:eastAsia="Cambria" w:hAnsi="Times New Roman" w:cs="Times New Roman"/>
+          <w:i/>
+          <w:iCs/>
+          <w:color w:val="000000" w:themeColor="text1"/>
+          <w:lang w:val="en-NL"/>
+        </w:rPr>
+        <w:t>47</w:t>
+      </w:r>
+      <w:r>
+        <w:rPr>
+          <w:rFonts w:ascii="Times New Roman" w:eastAsia="Cambria" w:hAnsi="Times New Roman" w:cs="Times New Roman"/>
+          <w:color w:val="000000" w:themeColor="text1"/>
+        </w:rPr>
+        <w:t>(3)</w:t>
+      </w:r>
+      <w:r>
+        <w:rPr>
+          <w:rFonts w:ascii="Times New Roman" w:eastAsia="Cambria" w:hAnsi="Times New Roman" w:cs="Times New Roman"/>
+          <w:color w:val="000000" w:themeColor="text1"/>
+          <w:lang w:val="en-NL"/>
+        </w:rPr>
+        <w:t>,</w:t>
       </w:r>
       <w:r>
         <w:rPr>
@@ -16527,23 +16963,14 @@
           <w:rFonts w:ascii="Times New Roman" w:eastAsia="Cambria" w:hAnsi="Times New Roman" w:cs="Times New Roman"/>
           <w:color w:val="000000" w:themeColor="text1"/>
         </w:rPr>
-        <w:t xml:space="preserve">(1). </w:t>
-      </w:r>
-      <w:proofErr w:type="gramStart"/>
-      <w:r>
-        <w:rPr>
-          <w:rFonts w:ascii="Times New Roman" w:eastAsia="Cambria" w:hAnsi="Times New Roman" w:cs="Times New Roman"/>
-          <w:color w:val="000000" w:themeColor="text1"/>
-        </w:rPr>
-        <w:t>doi</w:t>
-      </w:r>
-      <w:proofErr w:type="gramEnd"/>
-      <w:r>
-        <w:rPr>
-          <w:rFonts w:ascii="Times New Roman" w:eastAsia="Cambria" w:hAnsi="Times New Roman" w:cs="Times New Roman"/>
-          <w:color w:val="000000" w:themeColor="text1"/>
-        </w:rPr>
-        <w:t>:</w:t>
+        <w:t>, 13</w:t>
+      </w:r>
+      <w:r>
+        <w:rPr>
+          <w:rFonts w:ascii="Times New Roman" w:eastAsia="Cambria" w:hAnsi="Times New Roman" w:cs="Times New Roman"/>
+          <w:color w:val="000000" w:themeColor="text1"/>
+        </w:rPr>
+        <w:t>. doi:</w:t>
       </w:r>
       <w:hyperlink r:id="rId102">
         <w:r>
@@ -16643,16 +17070,7 @@
           <w:color w:val="000000" w:themeColor="text1"/>
           <w:lang w:val="en-US"/>
         </w:rPr>
-        <w:t xml:space="preserve">Parental age and offspring childhood mental </w:t>
-      </w:r>
-      <w:r>
-        <w:rPr>
-          <w:rFonts w:ascii="Times New Roman" w:eastAsia="Cambria" w:hAnsi="Times New Roman" w:cs="Times New Roman"/>
-          <w:color w:val="000000" w:themeColor="text1"/>
-          <w:lang w:val="en-US"/>
-        </w:rPr>
-        <w:lastRenderedPageBreak/>
-        <w:t xml:space="preserve">health: A multi‐cohort, population‐based investigation. </w:t>
+        <w:t xml:space="preserve">Parental age and offspring childhood mental health: A multi‐cohort, population‐based investigation. </w:t>
       </w:r>
       <w:r>
         <w:rPr>
@@ -16675,14 +17093,42 @@
           <w:i/>
           <w:color w:val="000000" w:themeColor="text1"/>
         </w:rPr>
-        <w:t>00</w:t>
-      </w:r>
-      <w:r>
-        <w:rPr>
-          <w:rFonts w:ascii="Times New Roman" w:eastAsia="Cambria" w:hAnsi="Times New Roman" w:cs="Times New Roman"/>
-          <w:color w:val="000000" w:themeColor="text1"/>
-        </w:rPr>
-        <w:t xml:space="preserve">(0), 1–19. </w:t>
+        <w:t>91</w:t>
+      </w:r>
+      <w:r>
+        <w:rPr>
+          <w:rFonts w:ascii="Times New Roman" w:eastAsia="Cambria" w:hAnsi="Times New Roman" w:cs="Times New Roman"/>
+          <w:color w:val="000000" w:themeColor="text1"/>
+        </w:rPr>
+        <w:t>(</w:t>
+      </w:r>
+      <w:r>
+        <w:rPr>
+          <w:rFonts w:ascii="Times New Roman" w:eastAsia="Cambria" w:hAnsi="Times New Roman" w:cs="Times New Roman"/>
+          <w:color w:val="000000" w:themeColor="text1"/>
+        </w:rPr>
+        <w:t>3</w:t>
+      </w:r>
+      <w:r>
+        <w:rPr>
+          <w:rFonts w:ascii="Times New Roman" w:eastAsia="Cambria" w:hAnsi="Times New Roman" w:cs="Times New Roman"/>
+          <w:color w:val="000000" w:themeColor="text1"/>
+        </w:rPr>
+        <w:t xml:space="preserve">), </w:t>
+      </w:r>
+      <w:r>
+        <w:rPr>
+          <w:rFonts w:ascii="Times New Roman" w:eastAsia="Cambria" w:hAnsi="Times New Roman" w:cs="Times New Roman"/>
+          <w:color w:val="000000" w:themeColor="text1"/>
+        </w:rPr>
+        <w:t>964-982</w:t>
+      </w:r>
+      <w:r>
+        <w:rPr>
+          <w:rFonts w:ascii="Times New Roman" w:eastAsia="Cambria" w:hAnsi="Times New Roman" w:cs="Times New Roman"/>
+          <w:color w:val="000000" w:themeColor="text1"/>
+        </w:rPr>
+        <w:t xml:space="preserve">. </w:t>
       </w:r>
       <w:proofErr w:type="gramStart"/>
       <w:r>
@@ -16706,7 +17152,21 @@
             <w:rFonts w:ascii="Times New Roman" w:eastAsia="Cambria" w:hAnsi="Times New Roman" w:cs="Times New Roman"/>
             <w:color w:val="000000" w:themeColor="text1"/>
           </w:rPr>
-          <w:t>10.1111/cdev.13267</w:t>
+          <w:t>10.1111</w:t>
+        </w:r>
+        <w:r>
+          <w:rPr>
+            <w:rFonts w:ascii="Times New Roman" w:eastAsia="Cambria" w:hAnsi="Times New Roman" w:cs="Times New Roman"/>
+            <w:color w:val="000000" w:themeColor="text1"/>
+          </w:rPr>
+          <w:t>/</w:t>
+        </w:r>
+        <w:r>
+          <w:rPr>
+            <w:rFonts w:ascii="Times New Roman" w:eastAsia="Cambria" w:hAnsi="Times New Roman" w:cs="Times New Roman"/>
+            <w:color w:val="000000" w:themeColor="text1"/>
+          </w:rPr>
+          <w:t>cdev.13267</w:t>
         </w:r>
       </w:hyperlink>
     </w:p>

</xml_diff>